<commit_message>
add special space to dairy truck certificate
</commit_message>
<xml_diff>
--- a/app/server/static/templates/certificates/Dairy-Tank-Truck.docx
+++ b/app/server/static/templates/certificates/Dairy-Tank-Truck.docx
@@ -110,7 +110,13 @@
       </w:r>
       <w:proofErr w:type="spellEnd"/>
       <w:r>
-        <w:t>} {</w:t>
+        <w:t>}</w:t>
+      </w:r>
+      <w:r>
+        <w:t> </w:t>
+      </w:r>
+      <w:r>
+        <w:t>{</w:t>
       </w:r>
       <w:proofErr w:type="spellStart"/>
       <w:r>
@@ -2641,7 +2647,6 @@
   <w:style w:type="character" w:default="1" w:styleId="DefaultParagraphFont">
     <w:name w:val="Default Paragraph Font"/>
     <w:uiPriority w:val="1"/>
-    <w:semiHidden/>
     <w:unhideWhenUsed/>
   </w:style>
   <w:style w:type="table" w:default="1" w:styleId="TableNormal">
@@ -2999,6 +3004,15 @@
 </file>
 
 <file path=customXml/item1.xml><?xml version="1.0" encoding="utf-8"?>
+<?mso-contentType ?>
+<FormTemplates xmlns="http://schemas.microsoft.com/sharepoint/v3/contenttype/forms">
+  <Display>DocumentLibraryForm</Display>
+  <Edit>DocumentLibraryForm</Edit>
+  <New>DocumentLibraryForm</New>
+</FormTemplates>
+</file>
+
+<file path=customXml/item2.xml><?xml version="1.0" encoding="utf-8"?>
 <ct:contentTypeSchema xmlns:ct="http://schemas.microsoft.com/office/2006/metadata/contentType" xmlns:ma="http://schemas.microsoft.com/office/2006/metadata/properties/metaAttributes" ct:_="" ma:_="" ma:contentTypeName="Document" ma:contentTypeID="0x010100B8CBF3948AF16E4A9427EB9CB0C3AFDB" ma:contentTypeVersion="11" ma:contentTypeDescription="Create a new document." ma:contentTypeScope="" ma:versionID="9fc8a81a77eeb73bda9729b3f784b8c4">
   <xsd:schema xmlns:xsd="http://www.w3.org/2001/XMLSchema" xmlns:xs="http://www.w3.org/2001/XMLSchema" xmlns:p="http://schemas.microsoft.com/office/2006/metadata/properties" xmlns:ns2="bc8b8595-9fa1-49bc-a016-2621e7bde64e" xmlns:ns3="e1c8ebbc-f196-4c28-98e9-1900bd408e79" targetNamespace="http://schemas.microsoft.com/office/2006/metadata/properties" ma:root="true" ma:fieldsID="88ad40c7f0e134defa4acd5e486d3459" ns2:_="" ns3:_="">
     <xsd:import namespace="bc8b8595-9fa1-49bc-a016-2621e7bde64e"/>
@@ -3209,16 +3223,15 @@
 </ct:contentTypeSchema>
 </file>
 
-<file path=customXml/item2.xml><?xml version="1.0" encoding="utf-8"?>
-<?mso-contentType ?>
-<FormTemplates xmlns="http://schemas.microsoft.com/sharepoint/v3/contenttype/forms">
-  <Display>DocumentLibraryForm</Display>
-  <Edit>DocumentLibraryForm</Edit>
-  <New>DocumentLibraryForm</New>
-</FormTemplates>
+<file path=customXml/itemProps1.xml><?xml version="1.0" encoding="utf-8"?>
+<ds:datastoreItem xmlns:ds="http://schemas.openxmlformats.org/officeDocument/2006/customXml" ds:itemID="{B91F60FF-EB37-4E4D-B013-ECE6C89BA3E4}">
+  <ds:schemaRefs>
+    <ds:schemaRef ds:uri="http://schemas.microsoft.com/sharepoint/v3/contenttype/forms"/>
+  </ds:schemaRefs>
+</ds:datastoreItem>
 </file>
 
-<file path=customXml/itemProps1.xml><?xml version="1.0" encoding="utf-8"?>
+<file path=customXml/itemProps2.xml><?xml version="1.0" encoding="utf-8"?>
 <ds:datastoreItem xmlns:ds="http://schemas.openxmlformats.org/officeDocument/2006/customXml" ds:itemID="{6F013867-4A01-4327-80CA-22FD53047AFE}">
   <ds:schemaRefs>
     <ds:schemaRef ds:uri="http://schemas.microsoft.com/office/2006/metadata/contentType"/>
@@ -3235,12 +3248,4 @@
     <ds:schemaRef ds:uri="http://schemas.microsoft.com/internal/obd"/>
   </ds:schemaRefs>
 </ds:datastoreItem>
-</file>
-
-<file path=customXml/itemProps2.xml><?xml version="1.0" encoding="utf-8"?>
-<ds:datastoreItem xmlns:ds="http://schemas.openxmlformats.org/officeDocument/2006/customXml" ds:itemID="{B91F60FF-EB37-4E4D-B013-ECE6C89BA3E4}">
-  <ds:schemaRefs>
-    <ds:schemaRef ds:uri="http://schemas.microsoft.com/sharepoint/v3/contenttype/forms"/>
-  </ds:schemaRefs>
-</ds:datastoreItem>
 </file>
</xml_diff>